<commit_message>
fix typo in lab
</commit_message>
<xml_diff>
--- a/resources/class07/table-creation-lab.docx
+++ b/resources/class07/table-creation-lab.docx
@@ -32,14 +32,12 @@
       <w:r>
         <w:rPr>
           <w:rStyle w:val="instructor"/>
-          <w:color w:val="385623" w:themeColor="accent6" w:themeShade="80"/>
         </w:rPr>
         <w:t>green</w:t>
       </w:r>
       <w:r>
         <w:rPr>
           <w:rStyle w:val="instructor"/>
-          <w:color w:val="385623" w:themeColor="accent6" w:themeShade="80"/>
         </w:rPr>
         <w:t xml:space="preserve"> </w:t>
       </w:r>
@@ -61,13 +59,7 @@
         <w:pStyle w:val="NoSpacing"/>
       </w:pPr>
       <w:r>
-        <w:t xml:space="preserve">Note: </w:t>
-      </w:r>
-      <w:r>
-        <w:t>T</w:t>
-      </w:r>
-      <w:r>
-        <w:t>o get the documentation on any MySQL command, the easiest way is to use a web search for “mysql [command]”. For example, “mysql select”</w:t>
+        <w:t>Note: To get the documentation on any MySQL command, the easiest way is to use a web search for “mysql [command]”. For example, “mysql select”</w:t>
       </w:r>
       <w:r>
         <w:t xml:space="preserve"> or “mysql group by”</w:t>
@@ -79,10 +71,7 @@
         <w:t>https://dev.mysql.com</w:t>
       </w:r>
       <w:r>
-        <w:t xml:space="preserve">. </w:t>
-      </w:r>
-      <w:r>
-        <w:t>Try this now. Another good way to understand a MySQL command is to use the graphical interface in phpMyAdmin to perform an operation. There is always some method of viewing the corresponding SQL, and this can give you useful examples for understanding the SQL.</w:t>
+        <w:t>. Try this now. Another good way to understand a MySQL command is to use the graphical interface in phpMyAdmin to perform an operation. There is always some method of viewing the corresponding SQL, and this can give you useful examples for understanding the SQL.</w:t>
       </w:r>
       <w:r>
         <w:t xml:space="preserve"> You already did this to understand the </w:t>
@@ -136,83 +125,65 @@
         <w:pStyle w:val="NoSpacing"/>
         <w:rPr>
           <w:rStyle w:val="instructor"/>
-          <w:color w:val="385623" w:themeColor="accent6" w:themeShade="80"/>
-        </w:rPr>
-      </w:pPr>
-      <w:r>
-        <w:rPr>
-          <w:rStyle w:val="instructor"/>
-          <w:color w:val="385623" w:themeColor="accent6" w:themeShade="80"/>
+        </w:rPr>
+      </w:pPr>
+      <w:r>
+        <w:rPr>
+          <w:rStyle w:val="instructor"/>
         </w:rPr>
         <w:t>[D</w:t>
       </w:r>
       <w:r>
         <w:rPr>
           <w:rStyle w:val="instructor"/>
-          <w:color w:val="385623" w:themeColor="accent6" w:themeShade="80"/>
         </w:rPr>
         <w:t>emonstration only</w:t>
       </w:r>
       <w:r>
         <w:rPr>
           <w:rStyle w:val="instructor"/>
-          <w:color w:val="385623" w:themeColor="accent6" w:themeShade="80"/>
         </w:rPr>
         <w:t>;</w:t>
       </w:r>
       <w:r>
         <w:rPr>
           <w:rStyle w:val="instructor"/>
-          <w:color w:val="385623" w:themeColor="accent6" w:themeShade="80"/>
-        </w:rPr>
-        <w:t xml:space="preserve"> not required for students to do this</w:t>
-      </w:r>
-      <w:r>
-        <w:rPr>
-          <w:rStyle w:val="instructor"/>
-          <w:color w:val="385623" w:themeColor="accent6" w:themeShade="80"/>
-        </w:rPr>
-        <w:t>.</w:t>
-      </w:r>
-      <w:r>
-        <w:rPr>
-          <w:rStyle w:val="instructor"/>
-          <w:color w:val="385623" w:themeColor="accent6" w:themeShade="80"/>
+        </w:rPr>
+        <w:t xml:space="preserve"> not required for students to do this.</w:t>
+      </w:r>
+      <w:r>
+        <w:rPr>
+          <w:rStyle w:val="instructor"/>
         </w:rPr>
         <w:t>]</w:t>
       </w:r>
       <w:r>
         <w:rPr>
           <w:rStyle w:val="instructor"/>
-          <w:color w:val="385623" w:themeColor="accent6" w:themeShade="80"/>
         </w:rPr>
         <w:t xml:space="preserve"> </w:t>
       </w:r>
       <w:r>
         <w:rPr>
           <w:rStyle w:val="instructor"/>
-          <w:color w:val="385623" w:themeColor="accent6" w:themeShade="80"/>
         </w:rPr>
         <w:t>S</w:t>
       </w:r>
       <w:r>
         <w:rPr>
           <w:rStyle w:val="instructor"/>
-          <w:color w:val="385623" w:themeColor="accent6" w:themeShade="80"/>
         </w:rPr>
         <w:t>tart MySQL within XAMPP without first starting Apache. Demonstrate that we cannot use phpMyAdmin. Demonstrate that we can still use MySQL from the command line</w:t>
       </w:r>
       <w:r>
         <w:rPr>
           <w:rStyle w:val="instructor"/>
-          <w:color w:val="385623" w:themeColor="accent6" w:themeShade="80"/>
         </w:rPr>
         <w:t xml:space="preserve"> (using cygwin terminal in this case</w:t>
       </w:r>
       <w:r>
         <w:rPr>
           <w:rStyle w:val="instructor"/>
-          <w:color w:val="385623" w:themeColor="accent6" w:themeShade="80"/>
         </w:rPr>
         <w:t>:</w:t>
       </w:r>
@@ -254,13 +225,11 @@
         <w:pStyle w:val="NoSpacing"/>
         <w:rPr>
           <w:rStyle w:val="instructor"/>
-          <w:color w:val="385623" w:themeColor="accent6" w:themeShade="80"/>
-        </w:rPr>
-      </w:pPr>
-      <w:r>
-        <w:rPr>
-          <w:rStyle w:val="instructor"/>
-          <w:color w:val="385623" w:themeColor="accent6" w:themeShade="80"/>
+        </w:rPr>
+      </w:pPr>
+      <w:r>
+        <w:rPr>
+          <w:rStyle w:val="instructor"/>
         </w:rPr>
         <w:t>Demonstrate creating and using a database:</w:t>
       </w:r>
@@ -329,13 +298,11 @@
         <w:pStyle w:val="NoSpacing"/>
         <w:rPr>
           <w:rStyle w:val="instructor"/>
-          <w:color w:val="385623" w:themeColor="accent6" w:themeShade="80"/>
-        </w:rPr>
-      </w:pPr>
-      <w:r>
-        <w:rPr>
-          <w:rStyle w:val="instructor"/>
-          <w:color w:val="385623" w:themeColor="accent6" w:themeShade="80"/>
+        </w:rPr>
+      </w:pPr>
+      <w:r>
+        <w:rPr>
+          <w:rStyle w:val="instructor"/>
         </w:rPr>
         <w:t>Demonstrate basic SQL functionality:</w:t>
       </w:r>
@@ -378,13 +345,11 @@
         <w:pStyle w:val="NoSpacing"/>
         <w:rPr>
           <w:rStyle w:val="instructor"/>
-          <w:color w:val="385623" w:themeColor="accent6" w:themeShade="80"/>
-        </w:rPr>
-      </w:pPr>
-      <w:r>
-        <w:rPr>
-          <w:rStyle w:val="instructor"/>
-          <w:color w:val="385623" w:themeColor="accent6" w:themeShade="80"/>
+        </w:rPr>
+      </w:pPr>
+      <w:r>
+        <w:rPr>
+          <w:rStyle w:val="instructor"/>
         </w:rPr>
         <w:t>Show the distinct processes running MySQL Server and the MySQL client.</w:t>
       </w:r>
@@ -399,16 +364,7 @@
         <w:pStyle w:val="Heading1"/>
       </w:pPr>
       <w:r>
-        <w:t xml:space="preserve">Part </w:t>
-      </w:r>
-      <w:r>
-        <w:t>2</w:t>
-      </w:r>
-      <w:r>
-        <w:t xml:space="preserve">: </w:t>
-      </w:r>
-      <w:r>
-        <w:t>Creating and altering tables in phpMyAdmin</w:t>
+        <w:t>Part 2: Creating and altering tables in phpMyAdmin</w:t>
       </w:r>
     </w:p>
     <w:p>
@@ -463,7 +419,19 @@
         <w:rPr>
           <w:rStyle w:val="code"/>
         </w:rPr>
-        <w:t>temp_menu</w:t>
+        <w:t>carlisle_menu</w:t>
+      </w:r>
+      <w:r>
+        <w:rPr>
+          <w:rStyle w:val="code"/>
+        </w:rPr>
+        <w:t>_</w:t>
+      </w:r>
+      <w:r>
+        <w:rPr>
+          <w:rStyle w:val="code"/>
+        </w:rPr>
+        <w:t>items</w:t>
       </w:r>
       <w:r>
         <w:rPr>
@@ -754,43 +722,37 @@
         <w:pStyle w:val="NoSpacing"/>
         <w:rPr>
           <w:rStyle w:val="instructor"/>
-          <w:color w:val="385623" w:themeColor="accent6" w:themeShade="80"/>
-        </w:rPr>
-      </w:pPr>
-    </w:p>
-    <w:p>
-      <w:pPr>
-        <w:pStyle w:val="NoSpacing"/>
-        <w:rPr>
-          <w:rStyle w:val="instructor"/>
-          <w:color w:val="385623" w:themeColor="accent6" w:themeShade="80"/>
-        </w:rPr>
-      </w:pPr>
-      <w:r>
-        <w:rPr>
-          <w:rStyle w:val="instructor"/>
-          <w:color w:val="385623" w:themeColor="accent6" w:themeShade="80"/>
+        </w:rPr>
+      </w:pPr>
+    </w:p>
+    <w:p>
+      <w:pPr>
+        <w:pStyle w:val="NoSpacing"/>
+        <w:rPr>
+          <w:rStyle w:val="instructor"/>
+        </w:rPr>
+      </w:pPr>
+      <w:r>
+        <w:rPr>
+          <w:rStyle w:val="instructor"/>
         </w:rPr>
         <w:t xml:space="preserve">[Instructor only] </w:t>
       </w:r>
       <w:r>
         <w:rPr>
           <w:rStyle w:val="instructor"/>
-          <w:color w:val="385623" w:themeColor="accent6" w:themeShade="80"/>
         </w:rPr>
         <w:t xml:space="preserve">Use the SQL produced here (via Show SQL) to paste in to terminal for </w:t>
       </w:r>
       <w:r>
         <w:rPr>
           <w:rStyle w:val="instructor"/>
-          <w:color w:val="385623" w:themeColor="accent6" w:themeShade="80"/>
         </w:rPr>
         <w:t>a different database e.g. temp_</w:t>
       </w:r>
       <w:r>
         <w:rPr>
           <w:rStyle w:val="instructor"/>
-          <w:color w:val="385623" w:themeColor="accent6" w:themeShade="80"/>
         </w:rPr>
         <w:t>menu_items</w:t>
       </w:r>
@@ -985,247 +947,239 @@
         <w:t xml:space="preserve">Note also that we will not be able to edit the content of the table until we have created a primary key. This is because </w:t>
       </w:r>
       <w:r>
-        <w:t>phpMyAdmin</w:t>
-      </w:r>
-      <w:r>
+        <w:t xml:space="preserve">phpMyAdmin </w:t>
+      </w:r>
+      <w:r>
+        <w:t>need</w:t>
+      </w:r>
+      <w:r>
+        <w:t>s</w:t>
+      </w:r>
+      <w:r>
+        <w:t xml:space="preserve"> a way to refer to specific tuples and there is no way to do that without a key. To add a primary key in phpMyAdmin, first browse the table then choose the Structure tab. Check the column or columns that will be the primary key, then click on Primary. Note the SQL that was used:</w:t>
+      </w:r>
+    </w:p>
+    <w:p>
+      <w:pPr>
+        <w:pStyle w:val="NoSpacing"/>
+      </w:pPr>
+    </w:p>
+    <w:p>
+      <w:pPr>
+        <w:pStyle w:val="NoSpacing"/>
+        <w:rPr>
+          <w:rStyle w:val="code"/>
+        </w:rPr>
+      </w:pPr>
+      <w:r>
+        <w:rPr>
+          <w:rStyle w:val="code"/>
+        </w:rPr>
+        <w:t>ALTER TABLE `restaurant` ADD PRIMARY KEY(`id`);</w:t>
+      </w:r>
+    </w:p>
+    <w:p>
+      <w:pPr>
+        <w:pStyle w:val="NoSpacing"/>
+      </w:pPr>
+    </w:p>
+    <w:p>
+      <w:pPr>
+        <w:pStyle w:val="NoSpacing"/>
+      </w:pPr>
+      <w:r>
+        <w:t>Delete the row that contains the column names. (Just click on Delete from the browse view.) Note the equivalent SQL:</w:t>
+      </w:r>
+    </w:p>
+    <w:p>
+      <w:pPr>
+        <w:pStyle w:val="NoSpacing"/>
+      </w:pPr>
+    </w:p>
+    <w:p>
+      <w:pPr>
+        <w:pStyle w:val="NoSpacing"/>
+        <w:rPr>
+          <w:rStyle w:val="code"/>
+        </w:rPr>
+      </w:pPr>
+      <w:r>
+        <w:rPr>
+          <w:rStyle w:val="code"/>
+        </w:rPr>
+        <w:t>DELETE FROM `restaurant` WHERE `restaurant`.`id` = 0;</w:t>
+      </w:r>
+    </w:p>
+    <w:p>
+      <w:pPr>
+        <w:pStyle w:val="NoSpacing"/>
+      </w:pPr>
+    </w:p>
+    <w:p>
+      <w:pPr>
+        <w:pStyle w:val="NoSpacing"/>
+      </w:pPr>
+      <w:r>
+        <w:t>Now suppose we wanted to create this table from the command line interface. We can find out the exact SQL needed to do that by using:</w:t>
+      </w:r>
+    </w:p>
+    <w:p>
+      <w:pPr>
+        <w:pStyle w:val="NoSpacing"/>
+      </w:pPr>
+    </w:p>
+    <w:p>
+      <w:pPr>
+        <w:pStyle w:val="NoSpacing"/>
+        <w:rPr>
+          <w:rStyle w:val="code"/>
+        </w:rPr>
+      </w:pPr>
+      <w:r>
+        <w:rPr>
+          <w:rStyle w:val="code"/>
+        </w:rPr>
+        <w:t>SHOW CREATE TABLE restaurant;</w:t>
+      </w:r>
+    </w:p>
+    <w:p>
+      <w:pPr>
+        <w:pStyle w:val="NoSpacing"/>
+      </w:pPr>
+    </w:p>
+    <w:p>
+      <w:pPr>
+        <w:pStyle w:val="NoSpacing"/>
+      </w:pPr>
+      <w:r>
+        <w:t>This should yield something like the following</w:t>
+      </w:r>
+      <w:r>
+        <w:t xml:space="preserve"> (some display options may need to be adjusted to view the entire result)</w:t>
+      </w:r>
+      <w:r>
+        <w:t>:</w:t>
+      </w:r>
+    </w:p>
+    <w:p>
+      <w:pPr>
+        <w:pStyle w:val="NoSpacing"/>
+      </w:pPr>
+    </w:p>
+    <w:p>
+      <w:pPr>
+        <w:pStyle w:val="NoSpacing"/>
+        <w:rPr>
+          <w:rStyle w:val="code"/>
+        </w:rPr>
+      </w:pPr>
+      <w:r>
+        <w:rPr>
+          <w:rStyle w:val="code"/>
+        </w:rPr>
+        <w:t>CREATE TABLE `restaurant` (</w:t>
+      </w:r>
+    </w:p>
+    <w:p>
+      <w:pPr>
+        <w:pStyle w:val="NoSpacing"/>
+        <w:rPr>
+          <w:rStyle w:val="code"/>
+        </w:rPr>
+      </w:pPr>
+      <w:r>
+        <w:rPr>
+          <w:rStyle w:val="code"/>
+        </w:rPr>
+        <w:t xml:space="preserve">  `id` int(7) NOT NULL,</w:t>
+      </w:r>
+    </w:p>
+    <w:p>
+      <w:pPr>
+        <w:pStyle w:val="NoSpacing"/>
+        <w:rPr>
+          <w:rStyle w:val="code"/>
+        </w:rPr>
+      </w:pPr>
+      <w:r>
+        <w:rPr>
+          <w:rStyle w:val="code"/>
+        </w:rPr>
+        <w:t xml:space="preserve">  `name` varchar(14) DEFAULT NULL,</w:t>
+      </w:r>
+    </w:p>
+    <w:p>
+      <w:pPr>
+        <w:pStyle w:val="NoSpacing"/>
+        <w:rPr>
+          <w:rStyle w:val="code"/>
+        </w:rPr>
+      </w:pPr>
+      <w:r>
+        <w:rPr>
+          <w:rStyle w:val="code"/>
+        </w:rPr>
+        <w:t xml:space="preserve">  `address` varchar(36) DEFAULT NULL,</w:t>
+      </w:r>
+    </w:p>
+    <w:p>
+      <w:pPr>
+        <w:pStyle w:val="NoSpacing"/>
+        <w:rPr>
+          <w:rStyle w:val="code"/>
+        </w:rPr>
+      </w:pPr>
+      <w:r>
+        <w:rPr>
+          <w:rStyle w:val="code"/>
+        </w:rPr>
+        <w:t xml:space="preserve">  PRIMARY KEY (`id`)</w:t>
+      </w:r>
+    </w:p>
+    <w:p>
+      <w:pPr>
+        <w:pStyle w:val="NoSpacing"/>
+      </w:pPr>
+      <w:r>
+        <w:rPr>
+          <w:rStyle w:val="code"/>
+        </w:rPr>
+        <w:t>) ENGINE=InnoDB DEFAULT CHARSET=utf8</w:t>
+      </w:r>
+    </w:p>
+    <w:p>
+      <w:pPr>
+        <w:pStyle w:val="NoSpacing"/>
+      </w:pPr>
+    </w:p>
+    <w:p>
+      <w:pPr>
+        <w:pStyle w:val="NoSpacing"/>
+        <w:rPr>
+          <w:rStyle w:val="instructor"/>
+        </w:rPr>
+      </w:pPr>
+      <w:r>
+        <w:rPr>
+          <w:rStyle w:val="instructor"/>
+        </w:rPr>
+        <w:t xml:space="preserve">[Instructor] </w:t>
+      </w:r>
+      <w:r>
+        <w:rPr>
+          <w:rStyle w:val="instructor"/>
+        </w:rPr>
+        <w:t>Demonstrate how to do use this in the command line interface.</w:t>
+      </w:r>
+      <w:r>
+        <w:rPr>
+          <w:rStyle w:val="instructor"/>
+        </w:rPr>
         <w:t xml:space="preserve"> </w:t>
       </w:r>
       <w:r>
-        <w:t>need</w:t>
-      </w:r>
-      <w:r>
-        <w:t>s</w:t>
-      </w:r>
-      <w:r>
-        <w:t xml:space="preserve"> a way to refer to specific tuples and there is no way to do that without a key. To add a primary key in phpMyAdmin, first browse the table then choose the Structure tab. Check the column or columns that will be the primary key, then click on Primary. Note the SQL that was used:</w:t>
-      </w:r>
-    </w:p>
-    <w:p>
-      <w:pPr>
-        <w:pStyle w:val="NoSpacing"/>
-      </w:pPr>
-    </w:p>
-    <w:p>
-      <w:pPr>
-        <w:pStyle w:val="NoSpacing"/>
-        <w:rPr>
-          <w:rStyle w:val="code"/>
-        </w:rPr>
-      </w:pPr>
-      <w:r>
-        <w:rPr>
-          <w:rStyle w:val="code"/>
-        </w:rPr>
-        <w:t>ALTER TABLE `restaurant` ADD PRIMARY KEY(`id`);</w:t>
-      </w:r>
-    </w:p>
-    <w:p>
-      <w:pPr>
-        <w:pStyle w:val="NoSpacing"/>
-      </w:pPr>
-    </w:p>
-    <w:p>
-      <w:pPr>
-        <w:pStyle w:val="NoSpacing"/>
-      </w:pPr>
-      <w:r>
-        <w:t>Delete the row that contains the column names. (Just click on Delete from the browse view.) Note the equivalent SQL:</w:t>
-      </w:r>
-    </w:p>
-    <w:p>
-      <w:pPr>
-        <w:pStyle w:val="NoSpacing"/>
-      </w:pPr>
-    </w:p>
-    <w:p>
-      <w:pPr>
-        <w:pStyle w:val="NoSpacing"/>
-        <w:rPr>
-          <w:rStyle w:val="code"/>
-        </w:rPr>
-      </w:pPr>
-      <w:r>
-        <w:rPr>
-          <w:rStyle w:val="code"/>
-        </w:rPr>
-        <w:t>DELETE FROM `restaurant` WHERE `restaurant`.`id` = 0;</w:t>
-      </w:r>
-    </w:p>
-    <w:p>
-      <w:pPr>
-        <w:pStyle w:val="NoSpacing"/>
-      </w:pPr>
-    </w:p>
-    <w:p>
-      <w:pPr>
-        <w:pStyle w:val="NoSpacing"/>
-      </w:pPr>
-      <w:r>
-        <w:t>Now suppose we wanted to create this table from the command line interface. We can find out the exact SQL needed to do that by using:</w:t>
-      </w:r>
-    </w:p>
-    <w:p>
-      <w:pPr>
-        <w:pStyle w:val="NoSpacing"/>
-      </w:pPr>
-    </w:p>
-    <w:p>
-      <w:pPr>
-        <w:pStyle w:val="NoSpacing"/>
-        <w:rPr>
-          <w:rStyle w:val="code"/>
-        </w:rPr>
-      </w:pPr>
-      <w:r>
-        <w:rPr>
-          <w:rStyle w:val="code"/>
-        </w:rPr>
-        <w:t>SHOW CREATE TABLE restaurant;</w:t>
-      </w:r>
-    </w:p>
-    <w:p>
-      <w:pPr>
-        <w:pStyle w:val="NoSpacing"/>
-      </w:pPr>
-    </w:p>
-    <w:p>
-      <w:pPr>
-        <w:pStyle w:val="NoSpacing"/>
-      </w:pPr>
-      <w:r>
-        <w:t>This should yield something like the following</w:t>
-      </w:r>
-      <w:r>
-        <w:t xml:space="preserve"> (some display options may need to be adjusted to view the entire result)</w:t>
-      </w:r>
-      <w:r>
-        <w:t>:</w:t>
-      </w:r>
-    </w:p>
-    <w:p>
-      <w:pPr>
-        <w:pStyle w:val="NoSpacing"/>
-      </w:pPr>
-    </w:p>
-    <w:p>
-      <w:pPr>
-        <w:pStyle w:val="NoSpacing"/>
-        <w:rPr>
-          <w:rStyle w:val="code"/>
-        </w:rPr>
-      </w:pPr>
-      <w:r>
-        <w:rPr>
-          <w:rStyle w:val="code"/>
-        </w:rPr>
-        <w:t>CREATE TABLE `restaurant` (</w:t>
-      </w:r>
-    </w:p>
-    <w:p>
-      <w:pPr>
-        <w:pStyle w:val="NoSpacing"/>
-        <w:rPr>
-          <w:rStyle w:val="code"/>
-        </w:rPr>
-      </w:pPr>
-      <w:r>
-        <w:rPr>
-          <w:rStyle w:val="code"/>
-        </w:rPr>
-        <w:t xml:space="preserve">  `id` int(7) NOT NULL,</w:t>
-      </w:r>
-    </w:p>
-    <w:p>
-      <w:pPr>
-        <w:pStyle w:val="NoSpacing"/>
-        <w:rPr>
-          <w:rStyle w:val="code"/>
-        </w:rPr>
-      </w:pPr>
-      <w:r>
-        <w:rPr>
-          <w:rStyle w:val="code"/>
-        </w:rPr>
-        <w:t xml:space="preserve">  `name` varchar(14) DEFAULT NULL,</w:t>
-      </w:r>
-    </w:p>
-    <w:p>
-      <w:pPr>
-        <w:pStyle w:val="NoSpacing"/>
-        <w:rPr>
-          <w:rStyle w:val="code"/>
-        </w:rPr>
-      </w:pPr>
-      <w:r>
-        <w:rPr>
-          <w:rStyle w:val="code"/>
-        </w:rPr>
-        <w:t xml:space="preserve">  `address` varchar(36) DEFAULT NULL,</w:t>
-      </w:r>
-    </w:p>
-    <w:p>
-      <w:pPr>
-        <w:pStyle w:val="NoSpacing"/>
-        <w:rPr>
-          <w:rStyle w:val="code"/>
-        </w:rPr>
-      </w:pPr>
-      <w:r>
-        <w:rPr>
-          <w:rStyle w:val="code"/>
-        </w:rPr>
-        <w:t xml:space="preserve">  PRIMARY KEY (`id`)</w:t>
-      </w:r>
-    </w:p>
-    <w:p>
-      <w:pPr>
-        <w:pStyle w:val="NoSpacing"/>
-      </w:pPr>
-      <w:r>
-        <w:rPr>
-          <w:rStyle w:val="code"/>
-        </w:rPr>
-        <w:t>) ENGINE=InnoDB DEFAULT CHARSET=utf8</w:t>
-      </w:r>
-    </w:p>
-    <w:p>
-      <w:pPr>
-        <w:pStyle w:val="NoSpacing"/>
-      </w:pPr>
-    </w:p>
-    <w:p>
-      <w:pPr>
-        <w:pStyle w:val="NoSpacing"/>
-        <w:rPr>
-          <w:rStyle w:val="instructor"/>
-          <w:color w:val="385623" w:themeColor="accent6" w:themeShade="80"/>
-        </w:rPr>
-      </w:pPr>
-      <w:r>
-        <w:rPr>
-          <w:rStyle w:val="instructor"/>
-          <w:color w:val="385623" w:themeColor="accent6" w:themeShade="80"/>
-        </w:rPr>
-        <w:t xml:space="preserve">[Instructor] </w:t>
-      </w:r>
-      <w:r>
-        <w:rPr>
-          <w:rStyle w:val="instructor"/>
-          <w:color w:val="385623" w:themeColor="accent6" w:themeShade="80"/>
-        </w:rPr>
-        <w:t>Demonstrate how to do use this in the command line interface.</w:t>
-      </w:r>
-      <w:r>
-        <w:rPr>
-          <w:rStyle w:val="instructor"/>
-          <w:color w:val="385623" w:themeColor="accent6" w:themeShade="80"/>
-        </w:rPr>
-        <w:t xml:space="preserve"> </w:t>
-      </w:r>
-      <w:r>
-        <w:rPr>
-          <w:rStyle w:val="instructor"/>
-          <w:color w:val="385623" w:themeColor="accent6" w:themeShade="80"/>
+        <w:rPr>
+          <w:rStyle w:val="instructor"/>
         </w:rPr>
         <w:t>To insert the data using the command line interface, the easiest thing will be to first export from phpMyAdmin. Browse to the restaurant table then click Export, and export to a .sql file. Open this file in a text editor, then we can copy and paste the INSERT command to insert the data from the command line. It should be something like the following:</w:t>
       </w:r>
@@ -2726,6 +2680,7 @@
   <w:style w:type="character" w:default="1" w:styleId="DefaultParagraphFont">
     <w:name w:val="Default Paragraph Font"/>
     <w:uiPriority w:val="1"/>
+    <w:semiHidden/>
     <w:unhideWhenUsed/>
   </w:style>
   <w:style w:type="table" w:default="1" w:styleId="TableNormal">

</xml_diff>